<commit_message>
Made a small change in Protokoll M2 #68
</commit_message>
<xml_diff>
--- a/documents/00_Sitzungen/Meilenstein_2/Protokoll Meilensteinsitzung 2.docx
+++ b/documents/00_Sitzungen/Meilenstein_2/Protokoll Meilensteinsitzung 2.docx
@@ -202,10 +202,16 @@
         <w:rPr>
           <w:lang w:val="de-CH"/>
         </w:rPr>
-        <w:t>15min</w:t>
+        <w:t>2</w:t>
       </w:r>
       <w:bookmarkStart w:id="0" w:name="_GoBack"/>
       <w:bookmarkEnd w:id="0"/>
+      <w:r>
+        <w:rPr>
+          <w:lang w:val="de-CH"/>
+        </w:rPr>
+        <w:t>5min</w:t>
+      </w:r>
     </w:p>
     <w:p>
       <w:pPr>
@@ -2896,7 +2902,7 @@
 </file>
 
 <file path=customXml/itemProps1.xml><?xml version="1.0" encoding="utf-8"?>
-<ds:datastoreItem xmlns:ds="http://schemas.openxmlformats.org/officeDocument/2006/customXml" ds:itemID="{0CD888DF-DBED-4CFE-8BC4-1C607768413F}">
+<ds:datastoreItem xmlns:ds="http://schemas.openxmlformats.org/officeDocument/2006/customXml" ds:itemID="{079F577B-C910-4702-86C9-4756AF862052}">
   <ds:schemaRefs>
     <ds:schemaRef ds:uri="http://schemas.openxmlformats.org/officeDocument/2006/bibliography"/>
   </ds:schemaRefs>

</xml_diff>